<commit_message>
added resume analysis project
</commit_message>
<xml_diff>
--- a/NLP Course/notes of NLP.docx
+++ b/NLP Course/notes of NLP.docx
@@ -2016,13 +2016,8 @@
         </w:rPr>
         <w:tab/>
       </w:r>
-      <w:proofErr w:type="gramStart"/>
-      <w:r>
-        <w:t>Removing ?</w:t>
-      </w:r>
-      <w:proofErr w:type="gramEnd"/>
-      <w:r>
-        <w:t xml:space="preserve">, &lt;, &gt;, ;, :, “ ” </w:t>
+      <w:r>
+        <w:t xml:space="preserve">Removing ?, &lt;, &gt;, ;, :, “ ” </w:t>
       </w:r>
     </w:p>
     <w:p>
@@ -2093,14 +2088,12 @@
       <w:r>
         <w:t xml:space="preserve">, playing, </w:t>
       </w:r>
-      <w:proofErr w:type="spellStart"/>
       <w:r>
         <w:rPr>
           <w:u w:val="single"/>
         </w:rPr>
         <w:t>pla</w:t>
       </w:r>
-      <w:proofErr w:type="spellEnd"/>
       <w:r>
         <w:t xml:space="preserve"> </w:t>
       </w:r>
@@ -2173,19 +2166,11 @@
       <w:r>
         <w:t xml:space="preserve">Non important, no need of words like a, </w:t>
       </w:r>
-      <w:proofErr w:type="gramStart"/>
       <w:r>
         <w:rPr>
           <w:szCs w:val="24"/>
         </w:rPr>
-        <w:t>is ,</w:t>
-      </w:r>
-      <w:proofErr w:type="gramEnd"/>
-      <w:r>
-        <w:rPr>
-          <w:szCs w:val="24"/>
-        </w:rPr>
-        <w:t xml:space="preserve"> now</w:t>
+        <w:t>is , now</w:t>
       </w:r>
     </w:p>
     <w:p>
@@ -2831,11 +2816,9 @@
                             <w:pPr>
                               <w:jc w:val="center"/>
                             </w:pPr>
-                            <w:proofErr w:type="gramStart"/>
                             <w:r>
                               <w:t>perform</w:t>
                             </w:r>
-                            <w:proofErr w:type="gramEnd"/>
                           </w:p>
                         </w:txbxContent>
                       </wps:txbx>
@@ -2928,11 +2911,9 @@
                             <w:pPr>
                               <w:jc w:val="center"/>
                             </w:pPr>
-                            <w:proofErr w:type="gramStart"/>
                             <w:r>
                               <w:t>be</w:t>
                             </w:r>
-                            <w:proofErr w:type="gramEnd"/>
                           </w:p>
                         </w:txbxContent>
                       </wps:txbx>
@@ -3416,11 +3397,9 @@
                             <w:pPr>
                               <w:jc w:val="center"/>
                             </w:pPr>
-                            <w:proofErr w:type="gramStart"/>
                             <w:r>
                               <w:t>convert</w:t>
                             </w:r>
-                            <w:proofErr w:type="gramEnd"/>
                           </w:p>
                         </w:txbxContent>
                       </wps:txbx>
@@ -3608,11 +3587,9 @@
                             <w:pPr>
                               <w:jc w:val="center"/>
                             </w:pPr>
-                            <w:proofErr w:type="gramStart"/>
                             <w:r>
                               <w:t>unstructured</w:t>
                             </w:r>
-                            <w:proofErr w:type="gramEnd"/>
                           </w:p>
                         </w:txbxContent>
                       </wps:txbx>
@@ -3797,11 +3774,9 @@
                             <w:pPr>
                               <w:jc w:val="center"/>
                             </w:pPr>
-                            <w:proofErr w:type="gramStart"/>
                             <w:r>
                               <w:t>the</w:t>
                             </w:r>
-                            <w:proofErr w:type="gramEnd"/>
                           </w:p>
                         </w:txbxContent>
                       </wps:txbx>
@@ -3891,11 +3866,9 @@
                             <w:pPr>
                               <w:jc w:val="center"/>
                             </w:pPr>
-                            <w:proofErr w:type="gramStart"/>
                             <w:r>
                               <w:t>in</w:t>
                             </w:r>
-                            <w:proofErr w:type="gramEnd"/>
                           </w:p>
                         </w:txbxContent>
                       </wps:txbx>
@@ -3987,11 +3960,9 @@
                             <w:pPr>
                               <w:jc w:val="center"/>
                             </w:pPr>
-                            <w:proofErr w:type="gramStart"/>
                             <w:r>
                               <w:t>of</w:t>
                             </w:r>
-                            <w:proofErr w:type="gramEnd"/>
                           </w:p>
                         </w:txbxContent>
                       </wps:txbx>
@@ -4081,11 +4052,9 @@
                             <w:pPr>
                               <w:jc w:val="center"/>
                             </w:pPr>
-                            <w:proofErr w:type="gramStart"/>
                             <w:r>
                               <w:t>format</w:t>
                             </w:r>
-                            <w:proofErr w:type="gramEnd"/>
                           </w:p>
                         </w:txbxContent>
                       </wps:txbx>
@@ -4175,11 +4144,9 @@
                             <w:pPr>
                               <w:jc w:val="center"/>
                             </w:pPr>
-                            <w:proofErr w:type="gramStart"/>
                             <w:r>
                               <w:t>proper</w:t>
                             </w:r>
-                            <w:proofErr w:type="gramEnd"/>
                           </w:p>
                         </w:txbxContent>
                       </wps:txbx>
@@ -4269,11 +4236,9 @@
                             <w:pPr>
                               <w:jc w:val="center"/>
                             </w:pPr>
-                            <w:proofErr w:type="gramStart"/>
                             <w:r>
                               <w:t>a</w:t>
                             </w:r>
-                            <w:proofErr w:type="gramEnd"/>
                           </w:p>
                         </w:txbxContent>
                       </wps:txbx>
@@ -4363,11 +4328,9 @@
                             <w:pPr>
                               <w:jc w:val="center"/>
                             </w:pPr>
-                            <w:proofErr w:type="gramStart"/>
                             <w:r>
                               <w:t>into</w:t>
                             </w:r>
-                            <w:proofErr w:type="gramEnd"/>
                           </w:p>
                         </w:txbxContent>
                       </wps:txbx>
@@ -4457,11 +4420,9 @@
                             <w:pPr>
                               <w:jc w:val="center"/>
                             </w:pPr>
-                            <w:proofErr w:type="gramStart"/>
                             <w:r>
                               <w:t>text</w:t>
                             </w:r>
-                            <w:proofErr w:type="gramEnd"/>
                           </w:p>
                         </w:txbxContent>
                       </wps:txbx>
@@ -4568,11 +4529,9 @@
                             <w:pPr>
                               <w:jc w:val="center"/>
                             </w:pPr>
-                            <w:proofErr w:type="gramStart"/>
                             <w:r>
                               <w:t>data</w:t>
                             </w:r>
-                            <w:proofErr w:type="gramEnd"/>
                           </w:p>
                         </w:txbxContent>
                       </wps:txbx>
@@ -4631,177 +4590,64 @@
       <w:pPr>
         <w:spacing w:after="0"/>
       </w:pPr>
-      <w:proofErr w:type="spellStart"/>
-      <w:proofErr w:type="gramStart"/>
-      <w:r>
-        <w:t>var</w:t>
-      </w:r>
-      <w:proofErr w:type="spellEnd"/>
-      <w:proofErr w:type="gramEnd"/>
-      <w:r>
-        <w:t xml:space="preserve"> = "Natural language processing (NLP) is a subfield of computer science and especially artificial intelligence. It is primarily concerned with providing. </w:t>
-      </w:r>
-      <w:proofErr w:type="gramStart"/>
-      <w:r>
-        <w:t>computers</w:t>
-      </w:r>
-      <w:proofErr w:type="gramEnd"/>
-      <w:r>
-        <w:t xml:space="preserve"> with the ability to process data encoded in natural language and is thus closely related to information retrieval, knowledge representation and computational linguistics, a subfield of linguistics."</w:t>
+      <w:r>
+        <w:t>var = "Natural language processing (NLP) is a subfield of computer science and especially artificial intelligence. It is primarily concerned with providing. computers with the ability to process data encoded in natural language and is thus closely related to information retrieval, knowledge representation and computational linguistics, a subfield of linguistics."</w:t>
       </w:r>
       <w:r>
         <w:br/>
       </w:r>
-      <w:proofErr w:type="gramStart"/>
-      <w:r>
-        <w:t>from</w:t>
-      </w:r>
-      <w:proofErr w:type="gramEnd"/>
-      <w:r>
-        <w:t xml:space="preserve"> </w:t>
-      </w:r>
-      <w:proofErr w:type="spellStart"/>
-      <w:r>
-        <w:t>nltk.tokenize</w:t>
-      </w:r>
-      <w:proofErr w:type="spellEnd"/>
-      <w:r>
-        <w:t xml:space="preserve"> import </w:t>
-      </w:r>
-      <w:proofErr w:type="spellStart"/>
-      <w:r>
-        <w:t>word_tokenize</w:t>
-      </w:r>
-      <w:proofErr w:type="spellEnd"/>
-      <w:r>
-        <w:t xml:space="preserve">, </w:t>
-      </w:r>
-      <w:proofErr w:type="spellStart"/>
-      <w:r>
-        <w:t>sent_tokenize</w:t>
-      </w:r>
-      <w:proofErr w:type="spellEnd"/>
-    </w:p>
-    <w:p>
-      <w:pPr>
-        <w:spacing w:after="0"/>
-      </w:pPr>
-      <w:proofErr w:type="gramStart"/>
-      <w:r>
-        <w:t>sent</w:t>
-      </w:r>
-      <w:proofErr w:type="gramEnd"/>
-      <w:r>
-        <w:t xml:space="preserve"> = </w:t>
-      </w:r>
-      <w:proofErr w:type="spellStart"/>
-      <w:r>
-        <w:t>sent_tokenize</w:t>
-      </w:r>
-      <w:proofErr w:type="spellEnd"/>
-      <w:r>
-        <w:t>(</w:t>
-      </w:r>
-      <w:proofErr w:type="spellStart"/>
-      <w:r>
-        <w:t>var</w:t>
-      </w:r>
-      <w:proofErr w:type="spellEnd"/>
-      <w:r>
-        <w:t>)</w:t>
-      </w:r>
-    </w:p>
-    <w:p>
-      <w:pPr>
-        <w:spacing w:after="0"/>
-      </w:pPr>
-      <w:proofErr w:type="gramStart"/>
+      <w:r>
+        <w:t>from nltk.tokenize import word_tokenize, sent_tokenize</w:t>
+      </w:r>
+    </w:p>
+    <w:p>
+      <w:pPr>
+        <w:spacing w:after="0"/>
+      </w:pPr>
+      <w:r>
+        <w:t>sent = sent_tokenize(var)</w:t>
+      </w:r>
+    </w:p>
+    <w:p>
+      <w:pPr>
+        <w:spacing w:after="0"/>
+      </w:pPr>
       <w:r>
         <w:lastRenderedPageBreak/>
         <w:t>sent</w:t>
       </w:r>
-      <w:proofErr w:type="gramEnd"/>
-    </w:p>
-    <w:p>
-      <w:pPr>
-        <w:spacing w:after="0"/>
-      </w:pPr>
-      <w:proofErr w:type="gramStart"/>
-      <w:r>
-        <w:t>for</w:t>
-      </w:r>
-      <w:proofErr w:type="gramEnd"/>
-      <w:r>
-        <w:t xml:space="preserve"> </w:t>
-      </w:r>
-      <w:proofErr w:type="spellStart"/>
-      <w:r>
-        <w:t>i</w:t>
-      </w:r>
-      <w:proofErr w:type="spellEnd"/>
-      <w:r>
-        <w:t xml:space="preserve"> in sent:</w:t>
-      </w:r>
-    </w:p>
-    <w:p>
-      <w:pPr>
-        <w:spacing w:after="0"/>
-      </w:pPr>
-      <w:r>
-        <w:t xml:space="preserve">    </w:t>
-      </w:r>
-      <w:proofErr w:type="gramStart"/>
-      <w:r>
-        <w:t>print(</w:t>
-      </w:r>
-      <w:proofErr w:type="spellStart"/>
-      <w:proofErr w:type="gramEnd"/>
-      <w:r>
-        <w:t>i</w:t>
-      </w:r>
-      <w:proofErr w:type="spellEnd"/>
-      <w:r>
-        <w:t>)</w:t>
-      </w:r>
-    </w:p>
-    <w:p>
-      <w:pPr>
-        <w:spacing w:after="0"/>
-      </w:pPr>
-      <w:proofErr w:type="gramStart"/>
+    </w:p>
+    <w:p>
+      <w:pPr>
+        <w:spacing w:after="0"/>
+      </w:pPr>
+      <w:r>
+        <w:t>for i in sent:</w:t>
+      </w:r>
+    </w:p>
+    <w:p>
+      <w:pPr>
+        <w:spacing w:after="0"/>
+      </w:pPr>
+      <w:r>
+        <w:t xml:space="preserve">    print(i)</w:t>
+      </w:r>
+    </w:p>
+    <w:p>
+      <w:pPr>
+        <w:spacing w:after="0"/>
+      </w:pPr>
+      <w:r>
+        <w:t>word = word_tokenize(var)</w:t>
+      </w:r>
+    </w:p>
+    <w:p>
+      <w:pPr>
+        <w:spacing w:after="0"/>
+      </w:pPr>
       <w:r>
         <w:t>word</w:t>
       </w:r>
-      <w:proofErr w:type="gramEnd"/>
-      <w:r>
-        <w:t xml:space="preserve"> = </w:t>
-      </w:r>
-      <w:proofErr w:type="spellStart"/>
-      <w:r>
-        <w:t>word_tokenize</w:t>
-      </w:r>
-      <w:proofErr w:type="spellEnd"/>
-      <w:r>
-        <w:t>(</w:t>
-      </w:r>
-      <w:proofErr w:type="spellStart"/>
-      <w:r>
-        <w:t>var</w:t>
-      </w:r>
-      <w:proofErr w:type="spellEnd"/>
-      <w:r>
-        <w:t>)</w:t>
-      </w:r>
-    </w:p>
-    <w:p>
-      <w:pPr>
-        <w:spacing w:after="0"/>
-      </w:pPr>
-      <w:proofErr w:type="gramStart"/>
-      <w:r>
-        <w:t>word</w:t>
-      </w:r>
-      <w:proofErr w:type="gramEnd"/>
     </w:p>
     <w:p>
       <w:pPr>
@@ -4829,15 +4675,7 @@
         <w:spacing w:after="0"/>
       </w:pPr>
       <w:r>
-        <w:t xml:space="preserve">These are actually the most common words in any language (like articles, prepositions, pronouns, conjunctions, </w:t>
-      </w:r>
-      <w:proofErr w:type="spellStart"/>
-      <w:r>
-        <w:t>etc</w:t>
-      </w:r>
-      <w:proofErr w:type="spellEnd"/>
-      <w:r>
-        <w:t xml:space="preserve">) and does not add much information to the text. Examples of a few stop words in English are “the”, “a”, “an”, “so”, “what”. </w:t>
+        <w:t xml:space="preserve">These are actually the most common words in any language (like articles, prepositions, pronouns, conjunctions, etc) and does not add much information to the text. Examples of a few stop words in English are “the”, “a”, “an”, “so”, “what”. </w:t>
       </w:r>
     </w:p>
     <w:p>
@@ -4877,20 +4715,7 @@
           <w:b/>
         </w:rPr>
         <w:tab/>
-      </w:r>
-      <w:proofErr w:type="gramStart"/>
-      <w:r>
-        <w:rPr>
-          <w:b/>
-        </w:rPr>
-        <w:t>After</w:t>
-      </w:r>
-      <w:proofErr w:type="gramEnd"/>
-      <w:r>
-        <w:rPr>
-          <w:b/>
-        </w:rPr>
-        <w:t xml:space="preserve"> removing Stop words</w:t>
+        <w:t>After removing Stop words</w:t>
       </w:r>
     </w:p>
     <w:p>
@@ -4978,110 +4803,40 @@
       <w:pPr>
         <w:spacing w:after="0"/>
       </w:pPr>
-      <w:proofErr w:type="gramStart"/>
-      <w:r>
-        <w:t>from</w:t>
-      </w:r>
-      <w:proofErr w:type="gramEnd"/>
-      <w:r>
-        <w:t xml:space="preserve"> </w:t>
-      </w:r>
-      <w:proofErr w:type="spellStart"/>
-      <w:r>
-        <w:t>nltk.corpus</w:t>
-      </w:r>
-      <w:proofErr w:type="spellEnd"/>
-      <w:r>
-        <w:t xml:space="preserve"> import </w:t>
-      </w:r>
-      <w:proofErr w:type="spellStart"/>
-      <w:r>
-        <w:t>stopwords</w:t>
-      </w:r>
-      <w:proofErr w:type="spellEnd"/>
-    </w:p>
-    <w:p>
-      <w:pPr>
-        <w:spacing w:after="0"/>
-      </w:pPr>
-      <w:proofErr w:type="gramStart"/>
-      <w:r>
-        <w:t>from</w:t>
-      </w:r>
-      <w:proofErr w:type="gramEnd"/>
-      <w:r>
-        <w:t xml:space="preserve"> string import punctuation</w:t>
-      </w:r>
-    </w:p>
-    <w:p>
-      <w:pPr>
-        <w:spacing w:after="0"/>
-      </w:pPr>
-      <w:proofErr w:type="gramStart"/>
-      <w:r>
-        <w:t>stop</w:t>
-      </w:r>
-      <w:proofErr w:type="gramEnd"/>
-      <w:r>
-        <w:t xml:space="preserve"> = </w:t>
-      </w:r>
-      <w:proofErr w:type="spellStart"/>
-      <w:r>
-        <w:t>stopwords.words</w:t>
-      </w:r>
-      <w:proofErr w:type="spellEnd"/>
-      <w:r>
-        <w:t>("</w:t>
-      </w:r>
-      <w:proofErr w:type="spellStart"/>
-      <w:r>
-        <w:t>english</w:t>
-      </w:r>
-      <w:proofErr w:type="spellEnd"/>
-      <w:r>
-        <w:t>")</w:t>
-      </w:r>
-    </w:p>
-    <w:p>
-      <w:pPr>
-        <w:spacing w:after="0"/>
-      </w:pPr>
-      <w:proofErr w:type="spellStart"/>
-      <w:r>
-        <w:t>stop_word_list</w:t>
-      </w:r>
-      <w:proofErr w:type="spellEnd"/>
-      <w:r>
-        <w:t xml:space="preserve"> = </w:t>
-      </w:r>
-      <w:proofErr w:type="gramStart"/>
-      <w:r>
-        <w:t>list(</w:t>
-      </w:r>
-      <w:proofErr w:type="gramEnd"/>
-      <w:r>
-        <w:t>punctuation)+stop</w:t>
-      </w:r>
-    </w:p>
-    <w:p>
-      <w:pPr>
-        <w:spacing w:after="0"/>
-      </w:pPr>
-      <w:proofErr w:type="gramStart"/>
-      <w:r>
-        <w:t>for</w:t>
-      </w:r>
-      <w:proofErr w:type="gramEnd"/>
-      <w:r>
-        <w:t xml:space="preserve"> </w:t>
-      </w:r>
-      <w:proofErr w:type="spellStart"/>
-      <w:r>
-        <w:t>i</w:t>
-      </w:r>
-      <w:proofErr w:type="spellEnd"/>
-      <w:r>
-        <w:t xml:space="preserve"> in word:</w:t>
+      <w:r>
+        <w:t>from nltk.corpus import stopwords</w:t>
+      </w:r>
+    </w:p>
+    <w:p>
+      <w:pPr>
+        <w:spacing w:after="0"/>
+      </w:pPr>
+      <w:r>
+        <w:t>from string import punctuation</w:t>
+      </w:r>
+    </w:p>
+    <w:p>
+      <w:pPr>
+        <w:spacing w:after="0"/>
+      </w:pPr>
+      <w:r>
+        <w:t>stop = stopwords.words("english")</w:t>
+      </w:r>
+    </w:p>
+    <w:p>
+      <w:pPr>
+        <w:spacing w:after="0"/>
+      </w:pPr>
+      <w:r>
+        <w:t>stop_word_list = list(punctuation)+stop</w:t>
+      </w:r>
+    </w:p>
+    <w:p>
+      <w:pPr>
+        <w:spacing w:after="0"/>
+      </w:pPr>
+      <w:r>
+        <w:t>for i in word:</w:t>
       </w:r>
       <w:r>
         <w:tab/>
@@ -5096,52 +4851,15 @@
         <w:spacing w:after="0"/>
       </w:pPr>
       <w:r>
-        <w:t xml:space="preserve">    </w:t>
-      </w:r>
-      <w:proofErr w:type="gramStart"/>
-      <w:r>
-        <w:t>if</w:t>
-      </w:r>
-      <w:proofErr w:type="gramEnd"/>
-      <w:r>
-        <w:t xml:space="preserve"> </w:t>
-      </w:r>
-      <w:proofErr w:type="spellStart"/>
-      <w:r>
-        <w:t>i</w:t>
-      </w:r>
-      <w:proofErr w:type="spellEnd"/>
-      <w:r>
-        <w:t xml:space="preserve"> not in </w:t>
-      </w:r>
-      <w:proofErr w:type="spellStart"/>
-      <w:r>
-        <w:t>stop_word_list</w:t>
-      </w:r>
-      <w:proofErr w:type="spellEnd"/>
-      <w:r>
-        <w:t>:</w:t>
-      </w:r>
-    </w:p>
-    <w:p>
-      <w:pPr>
-        <w:spacing w:after="0"/>
-      </w:pPr>
-      <w:r>
-        <w:t xml:space="preserve">        </w:t>
-      </w:r>
-      <w:proofErr w:type="gramStart"/>
-      <w:r>
-        <w:t>print(</w:t>
-      </w:r>
-      <w:proofErr w:type="spellStart"/>
-      <w:proofErr w:type="gramEnd"/>
-      <w:r>
-        <w:t>i</w:t>
-      </w:r>
-      <w:proofErr w:type="spellEnd"/>
-      <w:r>
-        <w:t>)</w:t>
+        <w:t xml:space="preserve">    if i not in stop_word_list:</w:t>
+      </w:r>
+    </w:p>
+    <w:p>
+      <w:pPr>
+        <w:spacing w:after="0"/>
+      </w:pPr>
+      <w:r>
+        <w:t xml:space="preserve">        print(i)</w:t>
       </w:r>
     </w:p>
     <w:p>
@@ -5293,12 +5011,8 @@
       </w:r>
       <w:r>
         <w:tab/>
-      </w:r>
-      <w:proofErr w:type="spellStart"/>
-      <w:r>
         <w:t>chang</w:t>
       </w:r>
-      <w:proofErr w:type="spellEnd"/>
     </w:p>
     <w:p>
       <w:pPr>
@@ -5318,12 +5032,8 @@
       </w:r>
       <w:r>
         <w:tab/>
-      </w:r>
-      <w:proofErr w:type="spellStart"/>
-      <w:r>
         <w:t>chang</w:t>
       </w:r>
-      <w:proofErr w:type="spellEnd"/>
     </w:p>
     <w:p>
       <w:pPr>
@@ -5343,12 +5053,8 @@
       </w:r>
       <w:r>
         <w:tab/>
-      </w:r>
-      <w:proofErr w:type="spellStart"/>
-      <w:r>
         <w:t>chang</w:t>
       </w:r>
-      <w:proofErr w:type="spellEnd"/>
     </w:p>
     <w:p>
       <w:pPr>
@@ -5462,12 +5168,8 @@
       </w:r>
       <w:r>
         <w:tab/>
-      </w:r>
-      <w:proofErr w:type="spellStart"/>
-      <w:r>
         <w:t>studi</w:t>
       </w:r>
-      <w:proofErr w:type="spellEnd"/>
     </w:p>
     <w:p>
       <w:pPr>
@@ -5490,12 +5192,8 @@
       </w:r>
       <w:r>
         <w:tab/>
-      </w:r>
-      <w:proofErr w:type="spellStart"/>
-      <w:r>
         <w:t>studi</w:t>
       </w:r>
-      <w:proofErr w:type="spellEnd"/>
     </w:p>
     <w:p>
       <w:pPr>
@@ -5518,12 +5216,8 @@
       </w:r>
       <w:r>
         <w:tab/>
-      </w:r>
-      <w:proofErr w:type="spellStart"/>
-      <w:r>
         <w:t>studi</w:t>
       </w:r>
-      <w:proofErr w:type="spellEnd"/>
     </w:p>
     <w:p>
       <w:pPr>
@@ -5540,201 +5234,57 @@
       </w:r>
     </w:p>
     <w:p>
-      <w:proofErr w:type="gramStart"/>
-      <w:r>
-        <w:t>from</w:t>
-      </w:r>
-      <w:proofErr w:type="gramEnd"/>
-      <w:r>
-        <w:t xml:space="preserve"> </w:t>
-      </w:r>
-      <w:proofErr w:type="spellStart"/>
-      <w:r>
-        <w:t>nltk.stem</w:t>
-      </w:r>
-      <w:proofErr w:type="spellEnd"/>
-      <w:r>
-        <w:t xml:space="preserve"> import </w:t>
-      </w:r>
-      <w:proofErr w:type="spellStart"/>
-      <w:r>
-        <w:t>LancasterStemmer</w:t>
-      </w:r>
-      <w:proofErr w:type="spellEnd"/>
-      <w:r>
-        <w:t xml:space="preserve">, </w:t>
-      </w:r>
-      <w:proofErr w:type="spellStart"/>
-      <w:r>
-        <w:t>RegexpStemmer</w:t>
-      </w:r>
-      <w:proofErr w:type="spellEnd"/>
-      <w:r>
-        <w:t xml:space="preserve">, </w:t>
-      </w:r>
-      <w:proofErr w:type="spellStart"/>
-      <w:r>
-        <w:t>PorterStemmer</w:t>
-      </w:r>
-      <w:proofErr w:type="spellEnd"/>
-      <w:r>
-        <w:t xml:space="preserve">, </w:t>
-      </w:r>
-      <w:proofErr w:type="spellStart"/>
-      <w:r>
-        <w:t>SnowballStemmer</w:t>
-      </w:r>
-      <w:proofErr w:type="spellEnd"/>
-    </w:p>
-    <w:p>
-      <w:r>
-        <w:t xml:space="preserve">l = </w:t>
-      </w:r>
-      <w:proofErr w:type="spellStart"/>
-      <w:proofErr w:type="gramStart"/>
-      <w:r>
-        <w:t>LancasterStemmer</w:t>
-      </w:r>
-      <w:proofErr w:type="spellEnd"/>
-      <w:r>
-        <w:t>()</w:t>
-      </w:r>
-      <w:proofErr w:type="gramEnd"/>
-    </w:p>
-    <w:p>
-      <w:r>
-        <w:t xml:space="preserve">r = </w:t>
-      </w:r>
-      <w:proofErr w:type="spellStart"/>
-      <w:proofErr w:type="gramStart"/>
-      <w:r>
-        <w:t>RegexpStemmer</w:t>
-      </w:r>
-      <w:proofErr w:type="spellEnd"/>
-      <w:r>
-        <w:t>(</w:t>
-      </w:r>
-      <w:proofErr w:type="gramEnd"/>
-      <w:r>
-        <w:t>'</w:t>
-      </w:r>
-      <w:proofErr w:type="spellStart"/>
-      <w:r>
-        <w:t>ing</w:t>
-      </w:r>
-      <w:proofErr w:type="spellEnd"/>
-      <w:r>
-        <w:t>')</w:t>
-      </w:r>
-    </w:p>
-    <w:p>
-      <w:r>
-        <w:t xml:space="preserve">p = </w:t>
-      </w:r>
-      <w:proofErr w:type="spellStart"/>
-      <w:proofErr w:type="gramStart"/>
-      <w:r>
-        <w:t>PorterStemmer</w:t>
-      </w:r>
-      <w:proofErr w:type="spellEnd"/>
-      <w:r>
-        <w:t>()</w:t>
-      </w:r>
-      <w:proofErr w:type="gramEnd"/>
-    </w:p>
-    <w:p>
-      <w:r>
-        <w:t xml:space="preserve">s = </w:t>
-      </w:r>
-      <w:proofErr w:type="spellStart"/>
-      <w:proofErr w:type="gramStart"/>
-      <w:r>
-        <w:t>SnowballStemmer</w:t>
-      </w:r>
-      <w:proofErr w:type="spellEnd"/>
-      <w:r>
-        <w:t>(</w:t>
-      </w:r>
-      <w:proofErr w:type="gramEnd"/>
-      <w:r>
-        <w:t>'</w:t>
-      </w:r>
-      <w:proofErr w:type="spellStart"/>
-      <w:r>
-        <w:t>english</w:t>
-      </w:r>
-      <w:proofErr w:type="spellEnd"/>
-      <w:r>
-        <w:t>')</w:t>
-      </w:r>
-    </w:p>
-    <w:p>
-      <w:proofErr w:type="spellStart"/>
-      <w:proofErr w:type="gramStart"/>
-      <w:r>
-        <w:t>l.stem</w:t>
-      </w:r>
-      <w:proofErr w:type="spellEnd"/>
-      <w:r>
-        <w:t>(</w:t>
-      </w:r>
-      <w:proofErr w:type="gramEnd"/>
-      <w:r>
-        <w:t>'changing')</w:t>
-      </w:r>
-    </w:p>
-    <w:p>
-      <w:proofErr w:type="spellStart"/>
-      <w:proofErr w:type="gramStart"/>
+      <w:r>
+        <w:t>from nltk.stem import LancasterStemmer, RegexpStemmer, PorterStemmer, SnowballStemmer</w:t>
+      </w:r>
+    </w:p>
+    <w:p>
+      <w:r>
+        <w:t>l = LancasterStemmer()</w:t>
+      </w:r>
+    </w:p>
+    <w:p>
+      <w:r>
+        <w:t>r = RegexpStemmer('ing')</w:t>
+      </w:r>
+    </w:p>
+    <w:p>
+      <w:r>
+        <w:t>p = PorterStemmer()</w:t>
+      </w:r>
+    </w:p>
+    <w:p>
+      <w:r>
+        <w:t>s = SnowballStemmer('english')</w:t>
+      </w:r>
+    </w:p>
+    <w:p>
+      <w:r>
+        <w:t>l.stem('changing')</w:t>
+      </w:r>
+    </w:p>
+    <w:p>
       <w:r>
         <w:t>r</w:t>
       </w:r>
       <w:r>
-        <w:t>.stem</w:t>
-      </w:r>
-      <w:proofErr w:type="spellEnd"/>
-      <w:r>
-        <w:t>(</w:t>
-      </w:r>
-      <w:proofErr w:type="gramEnd"/>
-      <w:r>
-        <w:t>'changing')</w:t>
-      </w:r>
-    </w:p>
-    <w:p>
-      <w:proofErr w:type="spellStart"/>
-      <w:proofErr w:type="gramStart"/>
+        <w:t>.stem('changing')</w:t>
+      </w:r>
+    </w:p>
+    <w:p>
       <w:r>
         <w:t>p</w:t>
       </w:r>
       <w:r>
-        <w:t>.stem</w:t>
-      </w:r>
-      <w:proofErr w:type="spellEnd"/>
-      <w:r>
-        <w:t>(</w:t>
-      </w:r>
-      <w:proofErr w:type="gramEnd"/>
-      <w:r>
-        <w:t>'changing')</w:t>
-      </w:r>
-    </w:p>
-    <w:p>
-      <w:proofErr w:type="spellStart"/>
-      <w:proofErr w:type="gramStart"/>
+        <w:t>.stem('changing')</w:t>
+      </w:r>
+    </w:p>
+    <w:p>
       <w:r>
         <w:t>s</w:t>
       </w:r>
       <w:r>
-        <w:t>.stem</w:t>
-      </w:r>
-      <w:proofErr w:type="spellEnd"/>
-      <w:r>
-        <w:t>(</w:t>
-      </w:r>
-      <w:proofErr w:type="gramEnd"/>
-      <w:r>
-        <w:t>'changing')</w:t>
+        <w:t>.stem('changing')</w:t>
       </w:r>
     </w:p>
     <w:p>
@@ -5944,12 +5494,8 @@
       </w:r>
       <w:r>
         <w:tab/>
-      </w:r>
-      <w:proofErr w:type="spellStart"/>
-      <w:r>
         <w:t>Study</w:t>
       </w:r>
-      <w:proofErr w:type="spellEnd"/>
     </w:p>
     <w:p>
       <w:pPr>
@@ -5960,61 +5506,18 @@
       </w:r>
     </w:p>
     <w:p>
-      <w:proofErr w:type="gramStart"/>
-      <w:r>
-        <w:t>from</w:t>
-      </w:r>
-      <w:proofErr w:type="gramEnd"/>
-      <w:r>
-        <w:t xml:space="preserve"> </w:t>
-      </w:r>
-      <w:proofErr w:type="spellStart"/>
-      <w:r>
-        <w:t>nltk.stem</w:t>
-      </w:r>
-      <w:proofErr w:type="spellEnd"/>
-      <w:r>
-        <w:t xml:space="preserve"> import </w:t>
-      </w:r>
-      <w:proofErr w:type="spellStart"/>
-      <w:r>
-        <w:t>WordNetLemmatizer</w:t>
-      </w:r>
-      <w:proofErr w:type="spellEnd"/>
-    </w:p>
-    <w:p>
-      <w:proofErr w:type="spellStart"/>
-      <w:proofErr w:type="gramStart"/>
-      <w:r>
-        <w:t>wl</w:t>
-      </w:r>
-      <w:proofErr w:type="spellEnd"/>
-      <w:proofErr w:type="gramEnd"/>
-      <w:r>
-        <w:t xml:space="preserve"> = </w:t>
-      </w:r>
-      <w:proofErr w:type="spellStart"/>
-      <w:r>
-        <w:t>WordNetLemmatizer</w:t>
-      </w:r>
-      <w:proofErr w:type="spellEnd"/>
-      <w:r>
-        <w:t>()</w:t>
-      </w:r>
-    </w:p>
-    <w:p>
-      <w:proofErr w:type="spellStart"/>
-      <w:proofErr w:type="gramStart"/>
-      <w:r>
-        <w:t>wl.lemmatize</w:t>
-      </w:r>
-      <w:proofErr w:type="spellEnd"/>
-      <w:r>
-        <w:t>(</w:t>
-      </w:r>
-      <w:proofErr w:type="gramEnd"/>
-      <w:r>
-        <w:t>'mice')</w:t>
+      <w:r>
+        <w:t>from nltk.stem import WordNetLemmatizer</w:t>
+      </w:r>
+    </w:p>
+    <w:p>
+      <w:r>
+        <w:t>wl = WordNetLemmatizer()</w:t>
+      </w:r>
+    </w:p>
+    <w:p>
+      <w:r>
+        <w:t>wl.lemmatize('mice')</w:t>
       </w:r>
     </w:p>
     <w:p>
@@ -6030,15 +5533,7 @@
         <w:spacing w:after="0"/>
       </w:pPr>
       <w:r>
-        <w:t xml:space="preserve">N – </w:t>
-      </w:r>
-      <w:proofErr w:type="gramStart"/>
-      <w:r>
-        <w:t>grams</w:t>
-      </w:r>
-      <w:proofErr w:type="gramEnd"/>
-      <w:r>
-        <w:t xml:space="preserve"> are continuous sequences of words or symbols or tokens in a document.</w:t>
+        <w:t>N – grams are continuous sequences of words or symbols or tokens in a document.</w:t>
       </w:r>
     </w:p>
     <w:p>
@@ -6062,250 +5557,82 @@
         <w:spacing w:after="0"/>
       </w:pPr>
       <w:r>
-        <w:t>x = '</w:t>
-      </w:r>
-      <w:proofErr w:type="spellStart"/>
-      <w:r>
-        <w:t>i</w:t>
-      </w:r>
-      <w:proofErr w:type="spellEnd"/>
-      <w:r>
-        <w:t xml:space="preserve"> am Haroon Rasheed </w:t>
-      </w:r>
-      <w:proofErr w:type="spellStart"/>
-      <w:r>
-        <w:t>i</w:t>
-      </w:r>
-      <w:proofErr w:type="spellEnd"/>
-      <w:r>
-        <w:t xml:space="preserve"> am computer science student </w:t>
-      </w:r>
-      <w:proofErr w:type="spellStart"/>
-      <w:r>
-        <w:t>i</w:t>
-      </w:r>
-      <w:proofErr w:type="spellEnd"/>
-      <w:r>
-        <w:t xml:space="preserve"> am good boy </w:t>
-      </w:r>
-      <w:proofErr w:type="spellStart"/>
-      <w:r>
-        <w:t>i</w:t>
-      </w:r>
-      <w:proofErr w:type="spellEnd"/>
-      <w:r>
-        <w:t xml:space="preserve"> am best'</w:t>
-      </w:r>
-    </w:p>
-    <w:p>
-      <w:pPr>
-        <w:spacing w:after="0"/>
-      </w:pPr>
-      <w:proofErr w:type="gramStart"/>
-      <w:r>
-        <w:t>from</w:t>
-      </w:r>
-      <w:proofErr w:type="gramEnd"/>
-      <w:r>
-        <w:t xml:space="preserve"> </w:t>
-      </w:r>
-      <w:proofErr w:type="spellStart"/>
-      <w:r>
-        <w:t>nltk.tokenize</w:t>
-      </w:r>
-      <w:proofErr w:type="spellEnd"/>
-      <w:r>
-        <w:t xml:space="preserve"> import </w:t>
-      </w:r>
-      <w:proofErr w:type="spellStart"/>
-      <w:r>
-        <w:t>word_tokenize</w:t>
-      </w:r>
-      <w:proofErr w:type="spellEnd"/>
-    </w:p>
-    <w:p>
-      <w:pPr>
-        <w:spacing w:after="0"/>
-      </w:pPr>
-      <w:r>
-        <w:t xml:space="preserve">w = </w:t>
-      </w:r>
-      <w:proofErr w:type="spellStart"/>
-      <w:r>
-        <w:t>word_tokenize</w:t>
-      </w:r>
-      <w:proofErr w:type="spellEnd"/>
-      <w:r>
-        <w:t>(x)</w:t>
-      </w:r>
-    </w:p>
-    <w:p>
-      <w:pPr>
-        <w:spacing w:after="0"/>
-      </w:pPr>
-      <w:proofErr w:type="gramStart"/>
-      <w:r>
-        <w:t>from</w:t>
-      </w:r>
-      <w:proofErr w:type="gramEnd"/>
-      <w:r>
-        <w:t xml:space="preserve"> </w:t>
-      </w:r>
-      <w:proofErr w:type="spellStart"/>
-      <w:r>
-        <w:t>nltk.collocations</w:t>
-      </w:r>
-      <w:proofErr w:type="spellEnd"/>
-      <w:r>
-        <w:t xml:space="preserve"> import </w:t>
-      </w:r>
-      <w:proofErr w:type="spellStart"/>
-      <w:r>
-        <w:t>BigramCollocationFinder</w:t>
-      </w:r>
-      <w:proofErr w:type="spellEnd"/>
-      <w:r>
-        <w:t xml:space="preserve">, </w:t>
-      </w:r>
-      <w:proofErr w:type="spellStart"/>
-      <w:r>
-        <w:t>TrigramCollocationFinder</w:t>
-      </w:r>
-      <w:proofErr w:type="spellEnd"/>
-      <w:r>
-        <w:t xml:space="preserve">, </w:t>
-      </w:r>
-      <w:proofErr w:type="spellStart"/>
-      <w:r>
-        <w:t>ngrams</w:t>
-      </w:r>
-      <w:proofErr w:type="spellEnd"/>
-    </w:p>
-    <w:p>
-      <w:pPr>
-        <w:spacing w:after="0"/>
-      </w:pPr>
-      <w:r>
-        <w:t xml:space="preserve">b = </w:t>
-      </w:r>
-      <w:proofErr w:type="spellStart"/>
-      <w:r>
-        <w:t>BigramCollocationFinder.from_</w:t>
-      </w:r>
-      <w:proofErr w:type="gramStart"/>
-      <w:r>
-        <w:t>words</w:t>
-      </w:r>
-      <w:proofErr w:type="spellEnd"/>
-      <w:r>
-        <w:t>(</w:t>
-      </w:r>
-      <w:proofErr w:type="gramEnd"/>
-      <w:r>
-        <w:t>w)</w:t>
-      </w:r>
-    </w:p>
-    <w:p>
-      <w:pPr>
-        <w:spacing w:after="0"/>
-      </w:pPr>
-      <w:proofErr w:type="spellStart"/>
+        <w:t>x = 'i am Haroon Rasheed i am computer science student i am good boy i am best'</w:t>
+      </w:r>
+    </w:p>
+    <w:p>
+      <w:pPr>
+        <w:spacing w:after="0"/>
+      </w:pPr>
+      <w:r>
+        <w:t>from nltk.tokenize import word_tokenize</w:t>
+      </w:r>
+    </w:p>
+    <w:p>
+      <w:pPr>
+        <w:spacing w:after="0"/>
+      </w:pPr>
+      <w:r>
+        <w:t>w = word_tokenize(x)</w:t>
+      </w:r>
+    </w:p>
+    <w:p>
+      <w:pPr>
+        <w:spacing w:after="0"/>
+      </w:pPr>
+      <w:r>
+        <w:t>from nltk.collocations import BigramCollocationFinder, TrigramCollocationFinder, ngrams</w:t>
+      </w:r>
+    </w:p>
+    <w:p>
+      <w:pPr>
+        <w:spacing w:after="0"/>
+      </w:pPr>
+      <w:r>
+        <w:t>b = BigramCollocationFinder.from_words(w)</w:t>
+      </w:r>
+    </w:p>
+    <w:p>
+      <w:pPr>
+        <w:spacing w:after="0"/>
+      </w:pPr>
       <w:r>
         <w:t>b</w:t>
       </w:r>
       <w:r>
         <w:t>.ngram_fd</w:t>
       </w:r>
-      <w:proofErr w:type="spellEnd"/>
-    </w:p>
-    <w:p>
-      <w:pPr>
-        <w:spacing w:after="0"/>
-      </w:pPr>
-      <w:r>
-        <w:t xml:space="preserve">t = </w:t>
-      </w:r>
-      <w:proofErr w:type="spellStart"/>
-      <w:r>
-        <w:t>TrigramCollocationFinder.from_</w:t>
-      </w:r>
-      <w:proofErr w:type="gramStart"/>
-      <w:r>
-        <w:t>words</w:t>
-      </w:r>
-      <w:proofErr w:type="spellEnd"/>
-      <w:r>
-        <w:t>(</w:t>
-      </w:r>
-      <w:proofErr w:type="gramEnd"/>
-      <w:r>
-        <w:t>w)</w:t>
-      </w:r>
-    </w:p>
-    <w:p>
-      <w:pPr>
-        <w:spacing w:after="0"/>
-      </w:pPr>
-      <w:proofErr w:type="spellStart"/>
+    </w:p>
+    <w:p>
+      <w:pPr>
+        <w:spacing w:after="0"/>
+      </w:pPr>
+      <w:r>
+        <w:t>t = TrigramCollocationFinder.from_words(w)</w:t>
+      </w:r>
+    </w:p>
+    <w:p>
+      <w:pPr>
+        <w:spacing w:after="0"/>
+      </w:pPr>
       <w:r>
         <w:t>t.ngram_fd</w:t>
       </w:r>
-      <w:proofErr w:type="spellEnd"/>
-    </w:p>
-    <w:p>
-      <w:pPr>
-        <w:spacing w:after="0"/>
-      </w:pPr>
-      <w:r>
-        <w:t xml:space="preserve">n = </w:t>
-      </w:r>
-      <w:proofErr w:type="spellStart"/>
-      <w:proofErr w:type="gramStart"/>
-      <w:r>
-        <w:t>ngrams</w:t>
-      </w:r>
-      <w:proofErr w:type="spellEnd"/>
-      <w:r>
-        <w:t>(</w:t>
-      </w:r>
-      <w:proofErr w:type="gramEnd"/>
-      <w:r>
-        <w:t>w,4)</w:t>
-      </w:r>
-    </w:p>
-    <w:p>
-      <w:pPr>
-        <w:spacing w:after="0"/>
-      </w:pPr>
-      <w:proofErr w:type="gramStart"/>
-      <w:r>
-        <w:t>for</w:t>
-      </w:r>
-      <w:proofErr w:type="gramEnd"/>
-      <w:r>
-        <w:t xml:space="preserve"> </w:t>
-      </w:r>
-      <w:proofErr w:type="spellStart"/>
-      <w:r>
-        <w:t>i</w:t>
-      </w:r>
-      <w:proofErr w:type="spellEnd"/>
-      <w:r>
-        <w:t xml:space="preserve"> in n:</w:t>
-      </w:r>
-      <w:r>
-        <w:t xml:space="preserve">  </w:t>
-      </w:r>
-      <w:r>
-        <w:t>print(</w:t>
-      </w:r>
-      <w:proofErr w:type="spellStart"/>
-      <w:r>
-        <w:t>i</w:t>
-      </w:r>
-      <w:proofErr w:type="spellEnd"/>
-      <w:r>
-        <w:t>)</w:t>
+    </w:p>
+    <w:p>
+      <w:pPr>
+        <w:spacing w:after="0"/>
+      </w:pPr>
+      <w:r>
+        <w:t>n = ngrams(w,4)</w:t>
+      </w:r>
+    </w:p>
+    <w:p>
+      <w:pPr>
+        <w:spacing w:after="0"/>
+      </w:pPr>
+      <w:r>
+        <w:t>for i in n:  print(i)</w:t>
       </w:r>
       <w:r>
         <w:br w:type="page"/>
@@ -6338,217 +5665,71 @@
         <w:spacing w:after="0"/>
       </w:pPr>
       <w:r>
-        <w:t>l = ['</w:t>
-      </w:r>
-      <w:proofErr w:type="spellStart"/>
-      <w:r>
-        <w:t>i</w:t>
-      </w:r>
-      <w:proofErr w:type="spellEnd"/>
-      <w:r>
-        <w:t xml:space="preserve"> am Haroon Rasheed', '</w:t>
-      </w:r>
-      <w:proofErr w:type="spellStart"/>
-      <w:r>
-        <w:t>i</w:t>
-      </w:r>
-      <w:proofErr w:type="spellEnd"/>
-      <w:r>
-        <w:t xml:space="preserve"> am computer science student', '</w:t>
-      </w:r>
-      <w:proofErr w:type="spellStart"/>
-      <w:r>
-        <w:t>i</w:t>
-      </w:r>
-      <w:proofErr w:type="spellEnd"/>
-      <w:r>
-        <w:t xml:space="preserve"> am good boy', '</w:t>
-      </w:r>
-      <w:proofErr w:type="spellStart"/>
-      <w:r>
-        <w:t>i</w:t>
-      </w:r>
-      <w:proofErr w:type="spellEnd"/>
-      <w:r>
-        <w:t xml:space="preserve"> am best']</w:t>
-      </w:r>
-    </w:p>
-    <w:p>
-      <w:pPr>
-        <w:spacing w:after="0"/>
-      </w:pPr>
-      <w:proofErr w:type="gramStart"/>
-      <w:r>
-        <w:t>import</w:t>
-      </w:r>
-      <w:proofErr w:type="gramEnd"/>
-      <w:r>
-        <w:t xml:space="preserve"> pandas as </w:t>
-      </w:r>
-      <w:proofErr w:type="spellStart"/>
-      <w:r>
-        <w:t>pd</w:t>
-      </w:r>
-      <w:proofErr w:type="spellEnd"/>
-    </w:p>
-    <w:p>
-      <w:pPr>
-        <w:spacing w:after="0"/>
-      </w:pPr>
-      <w:proofErr w:type="spellStart"/>
-      <w:proofErr w:type="gramStart"/>
+        <w:t>l = ['i am Haroon Rasheed', 'i am computer science student', 'i am good boy', 'i am best']</w:t>
+      </w:r>
+    </w:p>
+    <w:p>
+      <w:pPr>
+        <w:spacing w:after="0"/>
+      </w:pPr>
+      <w:r>
+        <w:t>import pandas as pd</w:t>
+      </w:r>
+    </w:p>
+    <w:p>
+      <w:pPr>
+        <w:spacing w:after="0"/>
+      </w:pPr>
+      <w:r>
+        <w:t>df = pd.DataFrame({'name': l})</w:t>
+      </w:r>
+    </w:p>
+    <w:p>
+      <w:pPr>
+        <w:spacing w:after="0"/>
+      </w:pPr>
       <w:r>
         <w:t>df</w:t>
       </w:r>
-      <w:proofErr w:type="spellEnd"/>
-      <w:proofErr w:type="gramEnd"/>
-      <w:r>
-        <w:t xml:space="preserve"> = </w:t>
-      </w:r>
-      <w:proofErr w:type="spellStart"/>
-      <w:r>
-        <w:t>pd.DataFrame</w:t>
-      </w:r>
-      <w:proofErr w:type="spellEnd"/>
-      <w:r>
-        <w:t>({'name': l})</w:t>
-      </w:r>
-    </w:p>
-    <w:p>
-      <w:pPr>
-        <w:spacing w:after="0"/>
-      </w:pPr>
-      <w:proofErr w:type="spellStart"/>
-      <w:proofErr w:type="gramStart"/>
-      <w:r>
-        <w:t>df</w:t>
-      </w:r>
-      <w:proofErr w:type="spellEnd"/>
-      <w:proofErr w:type="gramEnd"/>
-    </w:p>
-    <w:p>
-      <w:pPr>
-        <w:spacing w:after="0"/>
-      </w:pPr>
-      <w:proofErr w:type="gramStart"/>
-      <w:r>
-        <w:t>from</w:t>
-      </w:r>
-      <w:proofErr w:type="gramEnd"/>
-      <w:r>
-        <w:t xml:space="preserve"> </w:t>
-      </w:r>
-      <w:proofErr w:type="spellStart"/>
-      <w:r>
-        <w:t>sklearn.feature_extraction.text</w:t>
-      </w:r>
-      <w:proofErr w:type="spellEnd"/>
-      <w:r>
-        <w:t xml:space="preserve"> import </w:t>
-      </w:r>
-      <w:proofErr w:type="spellStart"/>
-      <w:r>
-        <w:t>CountVectorizer</w:t>
-      </w:r>
-      <w:proofErr w:type="spellEnd"/>
-    </w:p>
-    <w:p>
-      <w:pPr>
-        <w:spacing w:after="0"/>
-      </w:pPr>
-      <w:proofErr w:type="gramStart"/>
-      <w:r>
-        <w:t>cv</w:t>
-      </w:r>
-      <w:proofErr w:type="gramEnd"/>
-      <w:r>
-        <w:t xml:space="preserve"> = </w:t>
-      </w:r>
-      <w:proofErr w:type="spellStart"/>
-      <w:r>
-        <w:t>CountVectorizer</w:t>
-      </w:r>
-      <w:proofErr w:type="spellEnd"/>
-      <w:r>
-        <w:t>()</w:t>
-      </w:r>
-    </w:p>
-    <w:p>
-      <w:pPr>
-        <w:spacing w:after="0"/>
-      </w:pPr>
-      <w:proofErr w:type="spellStart"/>
+    </w:p>
+    <w:p>
+      <w:pPr>
+        <w:spacing w:after="0"/>
+      </w:pPr>
+      <w:r>
+        <w:t>from sklearn.feature_extraction.text import CountVectorizer</w:t>
+      </w:r>
+    </w:p>
+    <w:p>
+      <w:pPr>
+        <w:spacing w:after="0"/>
+      </w:pPr>
+      <w:r>
+        <w:t>cv = CountVectorizer()</w:t>
+      </w:r>
+    </w:p>
+    <w:p>
+      <w:pPr>
+        <w:spacing w:after="0"/>
+      </w:pPr>
+      <w:r>
+        <w:t>new_df = cv.fit_transform(df['name']).toarray()</w:t>
+      </w:r>
+    </w:p>
+    <w:p>
+      <w:pPr>
+        <w:spacing w:after="0"/>
+      </w:pPr>
       <w:r>
         <w:t>new_df</w:t>
       </w:r>
-      <w:proofErr w:type="spellEnd"/>
-      <w:r>
-        <w:t xml:space="preserve"> = </w:t>
-      </w:r>
-      <w:proofErr w:type="spellStart"/>
-      <w:r>
-        <w:t>cv.fit_</w:t>
-      </w:r>
-      <w:proofErr w:type="gramStart"/>
-      <w:r>
-        <w:t>transform</w:t>
-      </w:r>
-      <w:proofErr w:type="spellEnd"/>
-      <w:r>
-        <w:t>(</w:t>
-      </w:r>
-      <w:proofErr w:type="spellStart"/>
-      <w:proofErr w:type="gramEnd"/>
-      <w:r>
-        <w:t>df</w:t>
-      </w:r>
-      <w:proofErr w:type="spellEnd"/>
-      <w:r>
-        <w:t>['name']).</w:t>
-      </w:r>
-      <w:proofErr w:type="spellStart"/>
-      <w:r>
-        <w:t>toarray</w:t>
-      </w:r>
-      <w:proofErr w:type="spellEnd"/>
-      <w:r>
-        <w:t>()</w:t>
-      </w:r>
-    </w:p>
-    <w:p>
-      <w:pPr>
-        <w:spacing w:after="0"/>
-      </w:pPr>
-      <w:proofErr w:type="spellStart"/>
-      <w:r>
-        <w:t>new_df</w:t>
-      </w:r>
-      <w:proofErr w:type="spellEnd"/>
-    </w:p>
-    <w:p>
-      <w:pPr>
-        <w:spacing w:after="0"/>
-      </w:pPr>
-      <w:proofErr w:type="spellStart"/>
-      <w:r>
-        <w:t>cv.vocabulary</w:t>
-      </w:r>
-      <w:proofErr w:type="spellEnd"/>
-      <w:r>
-        <w:t>_</w:t>
-      </w:r>
-    </w:p>
-    <w:p>
-      <w:pPr>
-        <w:pStyle w:val="Heading1"/>
-      </w:pPr>
-      <w:r>
-        <w:t>Word Sense Disambiguation</w:t>
-      </w:r>
-    </w:p>
-    <w:p>
-      <w:r>
-        <w:t>Word Sense Disambiguation is an important method of NLP by which the meaning of a word is determined, which is used in a particular context.</w:t>
+    </w:p>
+    <w:p>
+      <w:pPr>
+        <w:spacing w:after="0"/>
+      </w:pPr>
+      <w:r>
+        <w:t>cv.vocabulary_</w:t>
       </w:r>
     </w:p>
     <w:p>
@@ -6556,122 +5737,151 @@
         <w:pStyle w:val="Heading2"/>
       </w:pPr>
       <w:r>
-        <w:t>Practical – Word Sense Disambiguation</w:t>
-      </w:r>
-    </w:p>
-    <w:p>
-      <w:pPr>
-        <w:spacing w:after="0"/>
-      </w:pPr>
-      <w:r>
-        <w:t xml:space="preserve">y = "A computer mouse (plural mice; also </w:t>
-      </w:r>
-      <w:proofErr w:type="spellStart"/>
-      <w:r>
-        <w:t>mouses</w:t>
-      </w:r>
-      <w:proofErr w:type="spellEnd"/>
-      <w:r>
-        <w:t>) is a hand-held pointing device that detects two-dimensional motion relative to a surface. This motion is typically translated into the motion of the pointer (called a cursor) on a display, which allows a smooth control of the graphical user interface of a computer."</w:t>
-      </w:r>
-    </w:p>
-    <w:p>
-      <w:pPr>
-        <w:spacing w:after="0"/>
-      </w:pPr>
-      <w:proofErr w:type="gramStart"/>
-      <w:r>
-        <w:t>from</w:t>
-      </w:r>
-      <w:proofErr w:type="gramEnd"/>
-      <w:r>
-        <w:t xml:space="preserve"> </w:t>
-      </w:r>
-      <w:proofErr w:type="spellStart"/>
-      <w:r>
-        <w:t>nltk.wsd</w:t>
-      </w:r>
-      <w:proofErr w:type="spellEnd"/>
-      <w:r>
-        <w:t xml:space="preserve"> import </w:t>
-      </w:r>
-      <w:proofErr w:type="spellStart"/>
-      <w:r>
-        <w:t>lesk</w:t>
-      </w:r>
-      <w:proofErr w:type="spellEnd"/>
-    </w:p>
-    <w:p>
-      <w:pPr>
-        <w:spacing w:after="0"/>
-      </w:pPr>
-      <w:proofErr w:type="gramStart"/>
-      <w:r>
-        <w:t>from</w:t>
-      </w:r>
-      <w:proofErr w:type="gramEnd"/>
-      <w:r>
-        <w:t xml:space="preserve"> </w:t>
-      </w:r>
-      <w:proofErr w:type="spellStart"/>
-      <w:r>
-        <w:t>nltk.tokenize</w:t>
-      </w:r>
-      <w:proofErr w:type="spellEnd"/>
-      <w:r>
-        <w:t xml:space="preserve"> import </w:t>
-      </w:r>
-      <w:proofErr w:type="spellStart"/>
-      <w:r>
-        <w:t>word_tokenize</w:t>
-      </w:r>
-      <w:proofErr w:type="spellEnd"/>
-    </w:p>
-    <w:p>
-      <w:pPr>
-        <w:spacing w:after="0"/>
-      </w:pPr>
-      <w:r>
-        <w:t xml:space="preserve">l = </w:t>
-      </w:r>
-      <w:proofErr w:type="spellStart"/>
-      <w:proofErr w:type="gramStart"/>
-      <w:r>
-        <w:t>lesk</w:t>
-      </w:r>
-      <w:proofErr w:type="spellEnd"/>
-      <w:r>
-        <w:t>(</w:t>
-      </w:r>
-      <w:proofErr w:type="spellStart"/>
-      <w:proofErr w:type="gramEnd"/>
-      <w:r>
-        <w:t>word_tokenize</w:t>
-      </w:r>
-      <w:proofErr w:type="spellEnd"/>
-      <w:r>
-        <w:t>(y), 'mouse')</w:t>
-      </w:r>
-    </w:p>
-    <w:p>
-      <w:pPr>
-        <w:spacing w:after="0"/>
-      </w:pPr>
-      <w:proofErr w:type="spellStart"/>
-      <w:proofErr w:type="gramStart"/>
-      <w:r>
-        <w:t>l.definition</w:t>
-      </w:r>
-      <w:proofErr w:type="spellEnd"/>
-      <w:r>
-        <w:t>(</w:t>
-      </w:r>
-      <w:proofErr w:type="gramEnd"/>
+        <w:t>Practical – TF-IDF</w:t>
+      </w:r>
+      <w:r>
+        <w:t xml:space="preserve"> Vectorizer</w:t>
+      </w:r>
+    </w:p>
+    <w:p>
+      <w:pPr>
+        <w:spacing w:after="0"/>
+      </w:pPr>
+      <w:r>
+        <w:t>from sklearn.feat</w:t>
+      </w:r>
+      <w:r>
+        <w:t>ure_extraction.text import Tfidf</w:t>
+      </w:r>
+      <w:r>
+        <w:t>Vectorizer</w:t>
+      </w:r>
+    </w:p>
+    <w:p>
+      <w:pPr>
+        <w:spacing w:after="0"/>
+      </w:pPr>
+      <w:r>
+        <w:t>tfidf = TfidfV</w:t>
+      </w:r>
+      <w:r>
+        <w:t>ectorizer(</w:t>
+      </w:r>
+      <w:r>
+        <w:t>stop_words=’english’</w:t>
+      </w:r>
       <w:r>
         <w:t>)</w:t>
+      </w:r>
+    </w:p>
+    <w:p>
+      <w:pPr>
+        <w:spacing w:after="0"/>
+      </w:pPr>
+      <w:r>
+        <w:t>new_df = cv.fit</w:t>
+      </w:r>
+      <w:r>
+        <w:t>_transform(df['name'])</w:t>
       </w:r>
       <w:bookmarkStart w:id="0" w:name="_GoBack"/>
       <w:bookmarkEnd w:id="0"/>
+    </w:p>
+    <w:p>
+      <w:pPr>
+        <w:spacing w:after="0"/>
+      </w:pPr>
+    </w:p>
+    <w:p>
+      <w:pPr>
+        <w:pStyle w:val="Heading1"/>
+      </w:pPr>
+      <w:r>
+        <w:t>Word Sense Disambiguation</w:t>
+      </w:r>
+    </w:p>
+    <w:p>
+      <w:r>
+        <w:t>Word Sense Disambiguation is an important method of NLP by which the meaning of a word is determined, which is used in a particular context.</w:t>
+      </w:r>
+    </w:p>
+    <w:p>
+      <w:pPr>
+        <w:pStyle w:val="Heading2"/>
+      </w:pPr>
+      <w:r>
+        <w:t>Practical – Word Sense Disambiguation</w:t>
+      </w:r>
+    </w:p>
+    <w:p>
+      <w:pPr>
+        <w:spacing w:after="0"/>
+      </w:pPr>
+      <w:r>
+        <w:t>y = "A computer mouse (plural mice; also mouses) is a hand-held pointing device that detects two-dimensional motion relative to a surface. This motion is typically translated into the motion of the pointer (called a cursor) on a display, which allows a smooth control of the graphical user interface of a computer."</w:t>
+      </w:r>
+    </w:p>
+    <w:p>
+      <w:pPr>
+        <w:spacing w:after="0"/>
+      </w:pPr>
+      <w:r>
+        <w:t>from nltk.wsd import lesk</w:t>
+      </w:r>
+    </w:p>
+    <w:p>
+      <w:pPr>
+        <w:spacing w:after="0"/>
+      </w:pPr>
+      <w:r>
+        <w:t>from nltk.tokenize import word_tokenize</w:t>
+      </w:r>
+    </w:p>
+    <w:p>
+      <w:pPr>
+        <w:spacing w:after="0"/>
+      </w:pPr>
+      <w:r>
+        <w:t>l = lesk(word_tokenize(y), 'mouse')</w:t>
+      </w:r>
+    </w:p>
+    <w:p>
+      <w:pPr>
+        <w:spacing w:after="0"/>
+      </w:pPr>
+      <w:r>
+        <w:t>l.definition()</w:t>
+      </w:r>
+    </w:p>
+    <w:p>
+      <w:pPr>
+        <w:spacing w:after="0"/>
+      </w:pPr>
+    </w:p>
+    <w:p>
+      <w:pPr>
+        <w:pStyle w:val="Heading2"/>
+      </w:pPr>
+      <w:r>
+        <w:t>Remove URLs</w:t>
+      </w:r>
+    </w:p>
+    <w:p>
+      <w:r>
+        <w:t>clean_text = re.sub(r'http\S+|www.\S+', '', text)</w:t>
+      </w:r>
+    </w:p>
+    <w:p>
+      <w:r>
+        <w:t># Remove URLs, emails, mentions, hashtags</w:t>
+      </w:r>
+    </w:p>
+    <w:p>
+      <w:r>
+        <w:t xml:space="preserve">    txt = re.sub(r"http\S+|www\.\S+|\S+@\S+|@\w+|#\w+", "", txt)</w:t>
+      </w:r>
+    </w:p>
+    <w:p>
       <w:r>
         <w:br w:type="page"/>
       </w:r>

</xml_diff>